<commit_message>
update sampling event protocol
</commit_message>
<xml_diff>
--- a/sampling_event/protocol_word_documents/MarineGEO_Sampling_Event_Metadata_Protocol__V2.docx
+++ b/sampling_event/protocol_word_documents/MarineGEO_Sampling_Event_Metadata_Protocol__V2.docx
@@ -161,7 +161,7 @@
         <w:t>v</w:t>
       </w:r>
       <w:r>
-        <w:t>2</w:t>
+        <w:t>3</w:t>
       </w:r>
     </w:p>
     <w:p>
@@ -417,25 +417,7 @@
           <w:sz w:val="24"/>
           <w:szCs w:val="24"/>
         </w:rPr>
-        <w:t xml:space="preserve">Environmental monitoring instrument(s) (e.g., YSI or </w:t>
-      </w:r>
-      <w:proofErr w:type="gramStart"/>
-      <w:r>
-        <w:rPr>
-          <w:rFonts w:asciiTheme="minorHAnsi" w:hAnsiTheme="minorHAnsi"/>
-          <w:sz w:val="24"/>
-          <w:szCs w:val="24"/>
-        </w:rPr>
-        <w:t>other</w:t>
-      </w:r>
-      <w:proofErr w:type="gramEnd"/>
-      <w:r>
-        <w:rPr>
-          <w:rFonts w:asciiTheme="minorHAnsi" w:hAnsiTheme="minorHAnsi"/>
-          <w:sz w:val="24"/>
-          <w:szCs w:val="24"/>
-        </w:rPr>
-        <w:t xml:space="preserve"> sonde)</w:t>
+        <w:t>Environmental monitoring instrument(s) (e.g., YSI or other sonde)</w:t>
       </w:r>
     </w:p>
     <w:p>
@@ -876,25 +858,7 @@
           <w:sz w:val="24"/>
           <w:szCs w:val="24"/>
         </w:rPr>
-        <w:t xml:space="preserve">Record photo metadata on </w:t>
-      </w:r>
-      <w:proofErr w:type="spellStart"/>
-      <w:r>
-        <w:rPr>
-          <w:rFonts w:asciiTheme="minorHAnsi" w:hAnsiTheme="minorHAnsi"/>
-          <w:sz w:val="24"/>
-          <w:szCs w:val="24"/>
-        </w:rPr>
-        <w:t>fieldsheet</w:t>
-      </w:r>
-      <w:proofErr w:type="spellEnd"/>
-      <w:r>
-        <w:rPr>
-          <w:rFonts w:asciiTheme="minorHAnsi" w:hAnsiTheme="minorHAnsi"/>
-          <w:sz w:val="24"/>
-          <w:szCs w:val="24"/>
-        </w:rPr>
-        <w:t>: file number, camera used, exact location, direction</w:t>
+        <w:t>Record photo metadata on fieldsheet: file number, camera used, exact location, direction</w:t>
       </w:r>
     </w:p>
     <w:p>
@@ -1236,25 +1200,7 @@
         <w:sz w:val="16"/>
         <w:szCs w:val="18"/>
       </w:rPr>
-      <w:t xml:space="preserve">647 </w:t>
-    </w:r>
-    <w:proofErr w:type="spellStart"/>
-    <w:r>
-      <w:rPr>
-        <w:rFonts w:ascii="Minion Pro" w:hAnsi="Minion Pro"/>
-        <w:sz w:val="16"/>
-        <w:szCs w:val="18"/>
-      </w:rPr>
-      <w:t>Contees</w:t>
-    </w:r>
-    <w:proofErr w:type="spellEnd"/>
-    <w:r>
-      <w:rPr>
-        <w:rFonts w:ascii="Minion Pro" w:hAnsi="Minion Pro"/>
-        <w:sz w:val="16"/>
-        <w:szCs w:val="18"/>
-      </w:rPr>
-      <w:t xml:space="preserve"> Wharf Road, Edgewater, MD 21037</w:t>
+      <w:t>647 Contees Wharf Road, Edgewater, MD 21037</w:t>
     </w:r>
   </w:p>
   <w:p>

</xml_diff>